<commit_message>
Upload completed project2_part2 document with screenshot
</commit_message>
<xml_diff>
--- a/p2-part2-sengstack-eads.docx
+++ b/p2-part2-sengstack-eads.docx
@@ -78,8 +78,19 @@
           <w:sz w:val="24"/>
           <w:szCs w:val="24"/>
         </w:rPr>
-        <w:t>Donnie Sengstack</w:t>
-      </w:r>
+        <w:t xml:space="preserve">Donnie </w:t>
+      </w:r>
+      <w:proofErr w:type="spellStart"/>
+      <w:r>
+        <w:rPr>
+          <w:rFonts w:asciiTheme="minorHAnsi" w:eastAsiaTheme="majorEastAsia" w:hAnsiTheme="minorHAnsi" w:cstheme="majorBidi"/>
+          <w:color w:val="0000FF"/>
+          <w:sz w:val="24"/>
+          <w:szCs w:val="24"/>
+        </w:rPr>
+        <w:t>Sengstack</w:t>
+      </w:r>
+      <w:proofErr w:type="spellEnd"/>
     </w:p>
     <w:p>
       <w:pPr>
@@ -227,8 +238,16 @@
         <w:rPr>
           <w:rFonts w:asciiTheme="minorHAnsi" w:hAnsiTheme="minorHAnsi"/>
         </w:rPr>
-        <w:t xml:space="preserve"> in a megatable</w:t>
-      </w:r>
+        <w:t xml:space="preserve"> in a </w:t>
+      </w:r>
+      <w:proofErr w:type="spellStart"/>
+      <w:r>
+        <w:rPr>
+          <w:rFonts w:asciiTheme="minorHAnsi" w:hAnsiTheme="minorHAnsi"/>
+        </w:rPr>
+        <w:t>megatable</w:t>
+      </w:r>
+      <w:proofErr w:type="spellEnd"/>
       <w:r>
         <w:rPr>
           <w:rFonts w:asciiTheme="minorHAnsi" w:hAnsiTheme="minorHAnsi"/>
@@ -263,8 +282,16 @@
         <w:rPr>
           <w:rFonts w:asciiTheme="minorHAnsi" w:hAnsiTheme="minorHAnsi"/>
         </w:rPr>
-        <w:t>This includes your megatable</w:t>
-      </w:r>
+        <w:t xml:space="preserve">This includes your </w:t>
+      </w:r>
+      <w:proofErr w:type="spellStart"/>
+      <w:r>
+        <w:rPr>
+          <w:rFonts w:asciiTheme="minorHAnsi" w:hAnsiTheme="minorHAnsi"/>
+        </w:rPr>
+        <w:t>megatable</w:t>
+      </w:r>
+      <w:proofErr w:type="spellEnd"/>
       <w:r>
         <w:rPr>
           <w:rFonts w:asciiTheme="minorHAnsi" w:hAnsiTheme="minorHAnsi"/>
@@ -421,6 +448,7 @@
       <w:r>
         <w:rPr>
           <w:rFonts w:asciiTheme="minorHAnsi" w:eastAsiaTheme="majorEastAsia" w:hAnsiTheme="minorHAnsi" w:cstheme="majorBidi"/>
+          <w:noProof/>
           <w:color w:val="0000FF"/>
           <w:sz w:val="24"/>
           <w:szCs w:val="24"/>
@@ -486,6 +514,7 @@
       <w:r>
         <w:rPr>
           <w:rFonts w:asciiTheme="minorHAnsi" w:eastAsiaTheme="majorEastAsia" w:hAnsiTheme="minorHAnsi" w:cstheme="majorBidi"/>
+          <w:noProof/>
           <w:color w:val="0000FF"/>
           <w:sz w:val="24"/>
           <w:szCs w:val="24"/>
@@ -555,6 +584,7 @@
       <w:r>
         <w:rPr>
           <w:rFonts w:asciiTheme="minorHAnsi" w:eastAsiaTheme="majorEastAsia" w:hAnsiTheme="minorHAnsi" w:cstheme="majorBidi"/>
+          <w:noProof/>
           <w:color w:val="0000FF"/>
           <w:sz w:val="24"/>
           <w:szCs w:val="24"/>
@@ -641,6 +671,7 @@
       <w:r>
         <w:rPr>
           <w:rFonts w:asciiTheme="minorHAnsi" w:eastAsiaTheme="majorEastAsia" w:hAnsiTheme="minorHAnsi" w:cstheme="majorBidi"/>
+          <w:noProof/>
           <w:color w:val="0000FF"/>
           <w:sz w:val="24"/>
           <w:szCs w:val="24"/>
@@ -710,6 +741,7 @@
       <w:r>
         <w:rPr>
           <w:rFonts w:asciiTheme="minorHAnsi" w:eastAsiaTheme="majorEastAsia" w:hAnsiTheme="minorHAnsi" w:cstheme="majorBidi"/>
+          <w:noProof/>
           <w:color w:val="0000FF"/>
           <w:sz w:val="24"/>
           <w:szCs w:val="24"/>
@@ -776,6 +808,7 @@
       <w:r>
         <w:rPr>
           <w:rFonts w:asciiTheme="minorHAnsi" w:eastAsiaTheme="majorEastAsia" w:hAnsiTheme="minorHAnsi" w:cstheme="majorBidi"/>
+          <w:noProof/>
           <w:color w:val="0000FF"/>
           <w:sz w:val="24"/>
           <w:szCs w:val="24"/>
@@ -978,6 +1011,7 @@
       <w:r>
         <w:rPr>
           <w:rFonts w:asciiTheme="minorHAnsi" w:eastAsiaTheme="majorEastAsia" w:hAnsiTheme="minorHAnsi" w:cstheme="majorBidi"/>
+          <w:noProof/>
           <w:color w:val="0000FF"/>
           <w:sz w:val="24"/>
           <w:szCs w:val="24"/>
@@ -1043,6 +1077,7 @@
       <w:r>
         <w:rPr>
           <w:rFonts w:asciiTheme="minorHAnsi" w:eastAsiaTheme="majorEastAsia" w:hAnsiTheme="minorHAnsi" w:cstheme="majorBidi"/>
+          <w:noProof/>
           <w:color w:val="0000FF"/>
           <w:sz w:val="24"/>
           <w:szCs w:val="24"/>
@@ -1100,6 +1135,7 @@
       <w:r>
         <w:rPr>
           <w:rFonts w:asciiTheme="minorHAnsi" w:eastAsiaTheme="majorEastAsia" w:hAnsiTheme="minorHAnsi" w:cstheme="majorBidi"/>
+          <w:noProof/>
           <w:color w:val="0000FF"/>
           <w:sz w:val="24"/>
           <w:szCs w:val="24"/>
@@ -1188,6 +1224,7 @@
       <w:r>
         <w:rPr>
           <w:rFonts w:asciiTheme="minorHAnsi" w:eastAsiaTheme="majorEastAsia" w:hAnsiTheme="minorHAnsi" w:cstheme="majorBidi"/>
+          <w:noProof/>
           <w:color w:val="0000FF"/>
           <w:sz w:val="24"/>
           <w:szCs w:val="24"/>
@@ -1264,6 +1301,7 @@
       <w:r>
         <w:rPr>
           <w:rFonts w:asciiTheme="minorHAnsi" w:eastAsiaTheme="majorEastAsia" w:hAnsiTheme="minorHAnsi" w:cstheme="majorBidi"/>
+          <w:noProof/>
           <w:color w:val="0000FF"/>
           <w:sz w:val="24"/>
           <w:szCs w:val="24"/>
@@ -1351,6 +1389,7 @@
       <w:r>
         <w:rPr>
           <w:rFonts w:asciiTheme="minorHAnsi" w:eastAsiaTheme="majorEastAsia" w:hAnsiTheme="minorHAnsi" w:cstheme="majorBidi"/>
+          <w:noProof/>
           <w:color w:val="0000FF"/>
           <w:sz w:val="24"/>
           <w:szCs w:val="24"/>
@@ -1681,7 +1720,21 @@
         <w:rPr>
           <w:rFonts w:asciiTheme="minorHAnsi" w:hAnsiTheme="minorHAnsi"/>
         </w:rPr>
-        <w:t>(can be megatable).</w:t>
+        <w:t xml:space="preserve">(can be </w:t>
+      </w:r>
+      <w:proofErr w:type="spellStart"/>
+      <w:r>
+        <w:rPr>
+          <w:rFonts w:asciiTheme="minorHAnsi" w:hAnsiTheme="minorHAnsi"/>
+        </w:rPr>
+        <w:t>megatable</w:t>
+      </w:r>
+      <w:proofErr w:type="spellEnd"/>
+      <w:r>
+        <w:rPr>
+          <w:rFonts w:asciiTheme="minorHAnsi" w:hAnsiTheme="minorHAnsi"/>
+        </w:rPr>
+        <w:t>).</w:t>
       </w:r>
       <w:r>
         <w:rPr>
@@ -1777,7 +1830,27 @@
           <w:sz w:val="24"/>
           <w:szCs w:val="24"/>
         </w:rPr>
-        <w:t>successful connection where our application is displaying the __ table from the database.</w:t>
+        <w:t xml:space="preserve">successful connection where our application is displaying the </w:t>
+      </w:r>
+      <w:proofErr w:type="spellStart"/>
+      <w:r>
+        <w:rPr>
+          <w:rFonts w:asciiTheme="minorHAnsi" w:eastAsiaTheme="majorEastAsia" w:hAnsiTheme="minorHAnsi" w:cstheme="majorBidi"/>
+          <w:color w:val="0000FF"/>
+          <w:sz w:val="24"/>
+          <w:szCs w:val="24"/>
+        </w:rPr>
+        <w:t>election_results</w:t>
+      </w:r>
+      <w:proofErr w:type="spellEnd"/>
+      <w:r>
+        <w:rPr>
+          <w:rFonts w:asciiTheme="minorHAnsi" w:eastAsiaTheme="majorEastAsia" w:hAnsiTheme="minorHAnsi" w:cstheme="majorBidi"/>
+          <w:color w:val="0000FF"/>
+          <w:sz w:val="24"/>
+          <w:szCs w:val="24"/>
+        </w:rPr>
+        <w:t xml:space="preserve"> table from the database.</w:t>
       </w:r>
     </w:p>
     <w:p>
@@ -1791,6 +1864,60 @@
           <w:szCs w:val="24"/>
         </w:rPr>
       </w:pPr>
+      <w:r>
+        <w:rPr>
+          <w:noProof/>
+        </w:rPr>
+        <w:drawing>
+          <wp:anchor distT="0" distB="0" distL="114300" distR="114300" simplePos="0" relativeHeight="251683840" behindDoc="0" locked="0" layoutInCell="1" allowOverlap="1" wp14:anchorId="1153D09A" wp14:editId="53900B75">
+            <wp:simplePos x="0" y="0"/>
+            <wp:positionH relativeFrom="margin">
+              <wp:align>center</wp:align>
+            </wp:positionH>
+            <wp:positionV relativeFrom="margin">
+              <wp:posOffset>4499610</wp:posOffset>
+            </wp:positionV>
+            <wp:extent cx="6144895" cy="3239135"/>
+            <wp:effectExtent l="0" t="0" r="8255" b="0"/>
+            <wp:wrapSquare wrapText="bothSides"/>
+            <wp:docPr id="5" name="Picture 5"/>
+            <wp:cNvGraphicFramePr>
+              <a:graphicFrameLocks xmlns:a="http://schemas.openxmlformats.org/drawingml/2006/main" noChangeAspect="1"/>
+            </wp:cNvGraphicFramePr>
+            <a:graphic xmlns:a="http://schemas.openxmlformats.org/drawingml/2006/main">
+              <a:graphicData uri="http://schemas.openxmlformats.org/drawingml/2006/picture">
+                <pic:pic xmlns:pic="http://schemas.openxmlformats.org/drawingml/2006/picture">
+                  <pic:nvPicPr>
+                    <pic:cNvPr id="1" name=""/>
+                    <pic:cNvPicPr/>
+                  </pic:nvPicPr>
+                  <pic:blipFill>
+                    <a:blip r:embed="rId16"/>
+                    <a:stretch>
+                      <a:fillRect/>
+                    </a:stretch>
+                  </pic:blipFill>
+                  <pic:spPr>
+                    <a:xfrm>
+                      <a:off x="0" y="0"/>
+                      <a:ext cx="6144895" cy="3239135"/>
+                    </a:xfrm>
+                    <a:prstGeom prst="rect">
+                      <a:avLst/>
+                    </a:prstGeom>
+                  </pic:spPr>
+                </pic:pic>
+              </a:graphicData>
+            </a:graphic>
+            <wp14:sizeRelH relativeFrom="margin">
+              <wp14:pctWidth>0</wp14:pctWidth>
+            </wp14:sizeRelH>
+            <wp14:sizeRelV relativeFrom="margin">
+              <wp14:pctHeight>0</wp14:pctHeight>
+            </wp14:sizeRelV>
+          </wp:anchor>
+        </w:drawing>
+      </w:r>
     </w:p>
     <w:p>
       <w:pPr>
@@ -1825,6 +1952,7 @@
         <w:rPr>
           <w:rFonts w:asciiTheme="minorHAnsi" w:hAnsiTheme="minorHAnsi"/>
         </w:rPr>
+        <w:lastRenderedPageBreak/>
         <w:t xml:space="preserve">Which front end application programming language </w:t>
       </w:r>
       <w:r>
@@ -2010,7 +2138,6 @@
         <w:pStyle w:val="Heading2"/>
       </w:pPr>
       <w:r>
-        <w:lastRenderedPageBreak/>
         <w:t>Next deliverable</w:t>
       </w:r>
     </w:p>
@@ -2080,25 +2207,7 @@
           <w:sz w:val="24"/>
           <w:szCs w:val="24"/>
         </w:rPr>
-        <w:t xml:space="preserve">these </w:t>
-      </w:r>
-      <w:r>
-        <w:rPr>
-          <w:rFonts w:asciiTheme="minorHAnsi" w:eastAsiaTheme="majorEastAsia" w:hAnsiTheme="minorHAnsi" w:cstheme="majorBidi"/>
-          <w:color w:val="0000FF"/>
-          <w:sz w:val="24"/>
-          <w:szCs w:val="24"/>
-        </w:rPr>
-        <w:t>views, stored procedures, and triggers</w:t>
-      </w:r>
-      <w:r>
-        <w:rPr>
-          <w:rFonts w:asciiTheme="minorHAnsi" w:eastAsiaTheme="majorEastAsia" w:hAnsiTheme="minorHAnsi" w:cstheme="majorBidi"/>
-          <w:color w:val="0000FF"/>
-          <w:sz w:val="24"/>
-          <w:szCs w:val="24"/>
-        </w:rPr>
-        <w:t xml:space="preserve"> in a week’s time </w:t>
+        <w:t xml:space="preserve">these views, stored procedures, and triggers in a week’s time </w:t>
       </w:r>
       <w:r>
         <w:rPr>
@@ -2143,7 +2252,27 @@
           <w:sz w:val="24"/>
           <w:szCs w:val="24"/>
         </w:rPr>
-        <w:t xml:space="preserve"> In a week’s time</w:t>
+        <w:t xml:space="preserve"> </w:t>
+      </w:r>
+      <w:proofErr w:type="gramStart"/>
+      <w:r>
+        <w:rPr>
+          <w:rFonts w:asciiTheme="minorHAnsi" w:eastAsiaTheme="majorEastAsia" w:hAnsiTheme="minorHAnsi" w:cstheme="majorBidi"/>
+          <w:color w:val="0000FF"/>
+          <w:sz w:val="24"/>
+          <w:szCs w:val="24"/>
+        </w:rPr>
+        <w:t>In</w:t>
+      </w:r>
+      <w:proofErr w:type="gramEnd"/>
+      <w:r>
+        <w:rPr>
+          <w:rFonts w:asciiTheme="minorHAnsi" w:eastAsiaTheme="majorEastAsia" w:hAnsiTheme="minorHAnsi" w:cstheme="majorBidi"/>
+          <w:color w:val="0000FF"/>
+          <w:sz w:val="24"/>
+          <w:szCs w:val="24"/>
+        </w:rPr>
+        <w:t xml:space="preserve"> a week’s time</w:t>
       </w:r>
       <w:r>
         <w:rPr>
@@ -2317,7 +2446,23 @@
           <w:rFonts w:cs="Helvetica"/>
           <w:color w:val="FF0000"/>
         </w:rPr>
-        <w:t xml:space="preserve">You must include your name and your partner name in the </w:t>
+        <w:t xml:space="preserve">You must include your name and your </w:t>
+      </w:r>
+      <w:proofErr w:type="gramStart"/>
+      <w:r>
+        <w:rPr>
+          <w:rFonts w:cs="Helvetica"/>
+          <w:color w:val="FF0000"/>
+        </w:rPr>
+        <w:t>partner</w:t>
+      </w:r>
+      <w:proofErr w:type="gramEnd"/>
+      <w:r>
+        <w:rPr>
+          <w:rFonts w:cs="Helvetica"/>
+          <w:color w:val="FF0000"/>
+        </w:rPr>
+        <w:t xml:space="preserve"> name in the </w:t>
       </w:r>
       <w:r>
         <w:rPr>

</xml_diff>